<commit_message>
add alarm manager documents
</commit_message>
<xml_diff>
--- a/Service .docx
+++ b/Service .docx
@@ -3341,8 +3341,9 @@
         <w:shd w:val="clear" w:color="auto" w:fill="FFFFFF"/>
         <w:spacing w:before="0" w:beforeAutospacing="0" w:after="225" w:afterAutospacing="0" w:line="357" w:lineRule="atLeast"/>
         <w:rPr>
-          <w:rFonts w:ascii="Helvetica" w:hAnsi="Helvetica" w:cs="Helvetica"/>
-          <w:color w:val="303030"/>
+          <w:rStyle w:val="Hyperlink"/>
+          <w:rFonts w:ascii="Helvetica" w:hAnsi="Helvetica" w:cs="Helvetica"/>
+          <w:color w:val="1F8FC1"/>
           <w:sz w:val="21"/>
           <w:szCs w:val="21"/>
         </w:rPr>
@@ -3366,18 +3367,62 @@
         </w:rPr>
         <w:t> </w:t>
       </w:r>
-      <w:hyperlink r:id="rId19" w:tgtFrame="_blank" w:history="1">
-        <w:r>
-          <w:rPr>
-            <w:rStyle w:val="Hyperlink"/>
-            <w:rFonts w:ascii="Helvetica" w:hAnsi="Helvetica" w:cs="Helvetica"/>
-            <w:color w:val="1F8FC1"/>
-            <w:sz w:val="21"/>
-            <w:szCs w:val="21"/>
-          </w:rPr>
-          <w:t>here</w:t>
-        </w:r>
-      </w:hyperlink>
+      <w:r>
+        <w:fldChar w:fldCharType="begin"/>
+      </w:r>
+      <w:r>
+        <w:instrText xml:space="preserve"> HYPERLINK "https://github.com/udacity/Sunshine-Version-2/tree/lesson_6_sync_adapter_starter_code" \t "_blank" </w:instrText>
+      </w:r>
+      <w:r>
+        <w:fldChar w:fldCharType="separate"/>
+      </w:r>
+    </w:p>
+    <w:p>
+      <w:pPr>
+        <w:rPr>
+          <w:rStyle w:val="Hyperlink"/>
+          <w:rFonts w:ascii="Helvetica" w:eastAsia="Times New Roman" w:hAnsi="Helvetica" w:cs="Helvetica"/>
+          <w:color w:val="1F8FC1"/>
+          <w:sz w:val="21"/>
+          <w:szCs w:val="21"/>
+        </w:rPr>
+      </w:pPr>
+      <w:r>
+        <w:rPr>
+          <w:rStyle w:val="Hyperlink"/>
+          <w:rFonts w:ascii="Helvetica" w:hAnsi="Helvetica" w:cs="Helvetica"/>
+          <w:color w:val="1F8FC1"/>
+          <w:sz w:val="21"/>
+          <w:szCs w:val="21"/>
+        </w:rPr>
+        <w:br w:type="page"/>
+      </w:r>
+    </w:p>
+    <w:bookmarkStart w:id="0" w:name="_GoBack"/>
+    <w:bookmarkEnd w:id="0"/>
+    <w:p>
+      <w:pPr>
+        <w:pStyle w:val="NormalWeb"/>
+        <w:shd w:val="clear" w:color="auto" w:fill="FFFFFF"/>
+        <w:spacing w:before="0" w:beforeAutospacing="0" w:after="225" w:afterAutospacing="0" w:line="357" w:lineRule="atLeast"/>
+        <w:rPr>
+          <w:rFonts w:ascii="Helvetica" w:hAnsi="Helvetica" w:cs="Helvetica"/>
+          <w:color w:val="303030"/>
+          <w:sz w:val="21"/>
+          <w:szCs w:val="21"/>
+        </w:rPr>
+      </w:pPr>
+      <w:r>
+        <w:rPr>
+          <w:rStyle w:val="Hyperlink"/>
+          <w:rFonts w:ascii="Helvetica" w:hAnsi="Helvetica" w:cs="Helvetica"/>
+          <w:color w:val="1F8FC1"/>
+          <w:sz w:val="21"/>
+          <w:szCs w:val="21"/>
+        </w:rPr>
+        <w:lastRenderedPageBreak/>
+        <w:fldChar w:fldCharType="end"/>
+      </w:r>
       <w:r>
         <w:rPr>
           <w:rFonts w:ascii="Helvetica" w:hAnsi="Helvetica" w:cs="Helvetica"/>
@@ -3408,7 +3453,6 @@
           <w:sz w:val="21"/>
           <w:szCs w:val="21"/>
         </w:rPr>
-        <w:lastRenderedPageBreak/>
         <w:drawing>
           <wp:inline distT="0" distB="0" distL="0" distR="0">
             <wp:extent cx="2428875" cy="1695450"/>
@@ -3427,7 +3471,7 @@
                     </pic:cNvPicPr>
                   </pic:nvPicPr>
                   <pic:blipFill>
-                    <a:blip r:embed="rId20">
+                    <a:blip r:embed="rId19">
                       <a:extLst>
                         <a:ext uri="{28A0092B-C50C-407E-A947-70E740481C1C}">
                           <a14:useLocalDpi xmlns:a14="http://schemas.microsoft.com/office/drawing/2010/main" val="0"/>
@@ -3591,6 +3635,120 @@
         </w:rPr>
         <w:t> </w:t>
       </w:r>
+      <w:hyperlink r:id="rId20" w:tgtFrame="_blank" w:history="1">
+        <w:r>
+          <w:rPr>
+            <w:rStyle w:val="Hyperlink"/>
+            <w:rFonts w:ascii="Helvetica" w:hAnsi="Helvetica" w:cs="Helvetica"/>
+            <w:color w:val="1F8FC1"/>
+            <w:sz w:val="21"/>
+            <w:szCs w:val="21"/>
+          </w:rPr>
+          <w:t>Developer Guide on sync adapters</w:t>
+        </w:r>
+      </w:hyperlink>
+      <w:r>
+        <w:rPr>
+          <w:rFonts w:ascii="Helvetica" w:hAnsi="Helvetica" w:cs="Helvetica"/>
+          <w:color w:val="303030"/>
+          <w:sz w:val="21"/>
+          <w:szCs w:val="21"/>
+        </w:rPr>
+        <w:t>.</w:t>
+      </w:r>
+    </w:p>
+    <w:p>
+      <w:pPr>
+        <w:pStyle w:val="NormalWeb"/>
+        <w:numPr>
+          <w:ilvl w:val="0"/>
+          <w:numId w:val="5"/>
+        </w:numPr>
+        <w:shd w:val="clear" w:color="auto" w:fill="FFFFFF"/>
+        <w:spacing w:before="0" w:beforeAutospacing="0" w:after="225" w:afterAutospacing="0" w:line="357" w:lineRule="atLeast"/>
+        <w:rPr>
+          <w:rFonts w:ascii="Helvetica" w:hAnsi="Helvetica" w:cs="Helvetica"/>
+          <w:color w:val="303030"/>
+          <w:sz w:val="21"/>
+          <w:szCs w:val="21"/>
+        </w:rPr>
+      </w:pPr>
+      <w:proofErr w:type="spellStart"/>
+      <w:r>
+        <w:rPr>
+          <w:rStyle w:val="HTMLCode"/>
+          <w:rFonts w:ascii="Consolas" w:hAnsi="Consolas" w:cs="Consolas"/>
+          <w:color w:val="303030"/>
+          <w:sz w:val="19"/>
+          <w:szCs w:val="19"/>
+          <w:bdr w:val="single" w:sz="6" w:space="2" w:color="DCDCDC" w:frame="1"/>
+          <w:shd w:val="clear" w:color="auto" w:fill="F3F3F3"/>
+        </w:rPr>
+        <w:t>SunshineAuthenticatorService</w:t>
+      </w:r>
+      <w:proofErr w:type="spellEnd"/>
+      <w:r>
+        <w:rPr>
+          <w:rStyle w:val="apple-converted-space"/>
+          <w:rFonts w:ascii="Helvetica" w:hAnsi="Helvetica" w:cs="Helvetica"/>
+          <w:color w:val="303030"/>
+          <w:sz w:val="21"/>
+          <w:szCs w:val="21"/>
+        </w:rPr>
+        <w:t> </w:t>
+      </w:r>
+      <w:r>
+        <w:rPr>
+          <w:rFonts w:ascii="Helvetica" w:hAnsi="Helvetica" w:cs="Helvetica"/>
+          <w:color w:val="303030"/>
+          <w:sz w:val="21"/>
+          <w:szCs w:val="21"/>
+        </w:rPr>
+        <w:t>- This will allow the framework to access our</w:t>
+      </w:r>
+      <w:r>
+        <w:rPr>
+          <w:rStyle w:val="apple-converted-space"/>
+          <w:rFonts w:ascii="Helvetica" w:hAnsi="Helvetica" w:cs="Helvetica"/>
+          <w:color w:val="303030"/>
+          <w:sz w:val="21"/>
+          <w:szCs w:val="21"/>
+        </w:rPr>
+        <w:t> </w:t>
+      </w:r>
+      <w:proofErr w:type="spellStart"/>
+      <w:r>
+        <w:rPr>
+          <w:rStyle w:val="HTMLCode"/>
+          <w:rFonts w:ascii="Consolas" w:hAnsi="Consolas" w:cs="Consolas"/>
+          <w:color w:val="303030"/>
+          <w:sz w:val="19"/>
+          <w:szCs w:val="19"/>
+          <w:bdr w:val="single" w:sz="6" w:space="2" w:color="DCDCDC" w:frame="1"/>
+          <w:shd w:val="clear" w:color="auto" w:fill="F3F3F3"/>
+        </w:rPr>
+        <w:t>SunshineAuthenticator</w:t>
+      </w:r>
+      <w:proofErr w:type="spellEnd"/>
+      <w:r>
+        <w:rPr>
+          <w:rFonts w:ascii="Helvetica" w:hAnsi="Helvetica" w:cs="Helvetica"/>
+          <w:color w:val="303030"/>
+          <w:sz w:val="21"/>
+          <w:szCs w:val="21"/>
+        </w:rPr>
+        <w:t>. This is also almost exactly the same as the stub code from the</w:t>
+      </w:r>
+      <w:r>
+        <w:rPr>
+          <w:rStyle w:val="apple-converted-space"/>
+          <w:rFonts w:ascii="Helvetica" w:hAnsi="Helvetica" w:cs="Helvetica"/>
+          <w:color w:val="303030"/>
+          <w:sz w:val="21"/>
+          <w:szCs w:val="21"/>
+        </w:rPr>
+        <w:t> </w:t>
+      </w:r>
       <w:hyperlink r:id="rId21" w:tgtFrame="_blank" w:history="1">
         <w:r>
           <w:rPr>
@@ -3640,7 +3798,7 @@
           <w:bdr w:val="single" w:sz="6" w:space="2" w:color="DCDCDC" w:frame="1"/>
           <w:shd w:val="clear" w:color="auto" w:fill="F3F3F3"/>
         </w:rPr>
-        <w:t>SunshineAuthenticatorService</w:t>
+        <w:t>SunshineSyncService</w:t>
       </w:r>
       <w:proofErr w:type="spellEnd"/>
       <w:r>
@@ -3660,7 +3818,7 @@
           <w:sz w:val="21"/>
           <w:szCs w:val="21"/>
         </w:rPr>
-        <w:t>- This will allow the framework to access our</w:t>
+        <w:t>- This service provides framework access to your</w:t>
       </w:r>
       <w:r>
         <w:rPr>
@@ -3683,17 +3841,17 @@
           <w:bdr w:val="single" w:sz="6" w:space="2" w:color="DCDCDC" w:frame="1"/>
           <w:shd w:val="clear" w:color="auto" w:fill="F3F3F3"/>
         </w:rPr>
-        <w:t>SunshineAuthenticator</w:t>
-      </w:r>
-      <w:proofErr w:type="spellEnd"/>
-      <w:r>
-        <w:rPr>
-          <w:rFonts w:ascii="Helvetica" w:hAnsi="Helvetica" w:cs="Helvetica"/>
-          <w:color w:val="303030"/>
-          <w:sz w:val="21"/>
-          <w:szCs w:val="21"/>
-        </w:rPr>
-        <w:t>. This is also almost exactly the same as the stub code from the</w:t>
+        <w:t>SunshineSyncAdapter</w:t>
+      </w:r>
+      <w:proofErr w:type="spellEnd"/>
+      <w:r>
+        <w:rPr>
+          <w:rFonts w:ascii="Helvetica" w:hAnsi="Helvetica" w:cs="Helvetica"/>
+          <w:color w:val="303030"/>
+          <w:sz w:val="21"/>
+          <w:szCs w:val="21"/>
+        </w:rPr>
+        <w:t>. This too is almost exactly the same as the stub code from the</w:t>
       </w:r>
       <w:r>
         <w:rPr>
@@ -3754,120 +3912,6 @@
           <w:bdr w:val="single" w:sz="6" w:space="2" w:color="DCDCDC" w:frame="1"/>
           <w:shd w:val="clear" w:color="auto" w:fill="F3F3F3"/>
         </w:rPr>
-        <w:t>SunshineSyncService</w:t>
-      </w:r>
-      <w:proofErr w:type="spellEnd"/>
-      <w:r>
-        <w:rPr>
-          <w:rStyle w:val="apple-converted-space"/>
-          <w:rFonts w:ascii="Helvetica" w:hAnsi="Helvetica" w:cs="Helvetica"/>
-          <w:color w:val="303030"/>
-          <w:sz w:val="21"/>
-          <w:szCs w:val="21"/>
-        </w:rPr>
-        <w:t> </w:t>
-      </w:r>
-      <w:r>
-        <w:rPr>
-          <w:rFonts w:ascii="Helvetica" w:hAnsi="Helvetica" w:cs="Helvetica"/>
-          <w:color w:val="303030"/>
-          <w:sz w:val="21"/>
-          <w:szCs w:val="21"/>
-        </w:rPr>
-        <w:t>- This service provides framework access to your</w:t>
-      </w:r>
-      <w:r>
-        <w:rPr>
-          <w:rStyle w:val="apple-converted-space"/>
-          <w:rFonts w:ascii="Helvetica" w:hAnsi="Helvetica" w:cs="Helvetica"/>
-          <w:color w:val="303030"/>
-          <w:sz w:val="21"/>
-          <w:szCs w:val="21"/>
-        </w:rPr>
-        <w:t> </w:t>
-      </w:r>
-      <w:proofErr w:type="spellStart"/>
-      <w:r>
-        <w:rPr>
-          <w:rStyle w:val="HTMLCode"/>
-          <w:rFonts w:ascii="Consolas" w:hAnsi="Consolas" w:cs="Consolas"/>
-          <w:color w:val="303030"/>
-          <w:sz w:val="19"/>
-          <w:szCs w:val="19"/>
-          <w:bdr w:val="single" w:sz="6" w:space="2" w:color="DCDCDC" w:frame="1"/>
-          <w:shd w:val="clear" w:color="auto" w:fill="F3F3F3"/>
-        </w:rPr>
-        <w:t>SunshineSyncAdapter</w:t>
-      </w:r>
-      <w:proofErr w:type="spellEnd"/>
-      <w:r>
-        <w:rPr>
-          <w:rFonts w:ascii="Helvetica" w:hAnsi="Helvetica" w:cs="Helvetica"/>
-          <w:color w:val="303030"/>
-          <w:sz w:val="21"/>
-          <w:szCs w:val="21"/>
-        </w:rPr>
-        <w:t>. This too is almost exactly the same as the stub code from the</w:t>
-      </w:r>
-      <w:r>
-        <w:rPr>
-          <w:rStyle w:val="apple-converted-space"/>
-          <w:rFonts w:ascii="Helvetica" w:hAnsi="Helvetica" w:cs="Helvetica"/>
-          <w:color w:val="303030"/>
-          <w:sz w:val="21"/>
-          <w:szCs w:val="21"/>
-        </w:rPr>
-        <w:t> </w:t>
-      </w:r>
-      <w:hyperlink r:id="rId23" w:tgtFrame="_blank" w:history="1">
-        <w:r>
-          <w:rPr>
-            <w:rStyle w:val="Hyperlink"/>
-            <w:rFonts w:ascii="Helvetica" w:hAnsi="Helvetica" w:cs="Helvetica"/>
-            <w:color w:val="1F8FC1"/>
-            <w:sz w:val="21"/>
-            <w:szCs w:val="21"/>
-          </w:rPr>
-          <w:t>Developer Guide on sync adapters</w:t>
-        </w:r>
-      </w:hyperlink>
-      <w:r>
-        <w:rPr>
-          <w:rFonts w:ascii="Helvetica" w:hAnsi="Helvetica" w:cs="Helvetica"/>
-          <w:color w:val="303030"/>
-          <w:sz w:val="21"/>
-          <w:szCs w:val="21"/>
-        </w:rPr>
-        <w:t>.</w:t>
-      </w:r>
-    </w:p>
-    <w:p>
-      <w:pPr>
-        <w:pStyle w:val="NormalWeb"/>
-        <w:numPr>
-          <w:ilvl w:val="0"/>
-          <w:numId w:val="5"/>
-        </w:numPr>
-        <w:shd w:val="clear" w:color="auto" w:fill="FFFFFF"/>
-        <w:spacing w:before="0" w:beforeAutospacing="0" w:after="225" w:afterAutospacing="0" w:line="357" w:lineRule="atLeast"/>
-        <w:rPr>
-          <w:rFonts w:ascii="Helvetica" w:hAnsi="Helvetica" w:cs="Helvetica"/>
-          <w:color w:val="303030"/>
-          <w:sz w:val="21"/>
-          <w:szCs w:val="21"/>
-        </w:rPr>
-      </w:pPr>
-      <w:proofErr w:type="spellStart"/>
-      <w:r>
-        <w:rPr>
-          <w:rStyle w:val="HTMLCode"/>
-          <w:rFonts w:ascii="Consolas" w:hAnsi="Consolas" w:cs="Consolas"/>
-          <w:color w:val="303030"/>
-          <w:sz w:val="19"/>
-          <w:szCs w:val="19"/>
-          <w:bdr w:val="single" w:sz="6" w:space="2" w:color="DCDCDC" w:frame="1"/>
-          <w:shd w:val="clear" w:color="auto" w:fill="F3F3F3"/>
-        </w:rPr>
         <w:t>SunshineSyncAdapter</w:t>
       </w:r>
       <w:proofErr w:type="spellEnd"/>
@@ -4190,6 +4234,7 @@
           <w:sz w:val="21"/>
           <w:szCs w:val="21"/>
         </w:rPr>
+        <w:lastRenderedPageBreak/>
         <w:t>You can copy these files from</w:t>
       </w:r>
       <w:r>
@@ -4202,7 +4247,7 @@
         </w:rPr>
         <w:t> </w:t>
       </w:r>
-      <w:hyperlink r:id="rId24" w:tgtFrame="_blank" w:history="1">
+      <w:hyperlink r:id="rId23" w:tgtFrame="_blank" w:history="1">
         <w:r>
           <w:rPr>
             <w:rStyle w:val="Hyperlink"/>
@@ -4249,7 +4294,6 @@
           <w:bdr w:val="single" w:sz="6" w:space="2" w:color="DCDCDC" w:frame="1"/>
           <w:shd w:val="clear" w:color="auto" w:fill="F3F3F3"/>
         </w:rPr>
-        <w:lastRenderedPageBreak/>
         <w:t>authenticator.xml</w:t>
       </w:r>
       <w:r>
@@ -4429,7 +4473,7 @@
         </w:rPr>
         <w:t> </w:t>
       </w:r>
-      <w:hyperlink r:id="rId25" w:tgtFrame="_blank" w:history="1">
+      <w:hyperlink r:id="rId24" w:tgtFrame="_blank" w:history="1">
         <w:r>
           <w:rPr>
             <w:rStyle w:val="Hyperlink"/>
@@ -4749,7 +4793,7 @@
           <w:szCs w:val="21"/>
         </w:rPr>
       </w:pPr>
-      <w:hyperlink r:id="rId26" w:tgtFrame="_blank" w:history="1">
+      <w:hyperlink r:id="rId25" w:tgtFrame="_blank" w:history="1">
         <w:r>
           <w:rPr>
             <w:rStyle w:val="Hyperlink"/>
@@ -4943,7 +4987,7 @@
           <w:szCs w:val="21"/>
         </w:rPr>
       </w:pPr>
-      <w:hyperlink r:id="rId27" w:tgtFrame="_blank" w:history="1">
+      <w:hyperlink r:id="rId26" w:tgtFrame="_blank" w:history="1">
         <w:r>
           <w:rPr>
             <w:rStyle w:val="Hyperlink"/>
@@ -5186,7 +5230,7 @@
           <w:szCs w:val="21"/>
         </w:rPr>
       </w:pPr>
-      <w:hyperlink r:id="rId28" w:tgtFrame="_blank" w:history="1">
+      <w:hyperlink r:id="rId27" w:tgtFrame="_blank" w:history="1">
         <w:r>
           <w:rPr>
             <w:rStyle w:val="Hyperlink"/>
@@ -5258,7 +5302,7 @@
           <w:szCs w:val="21"/>
         </w:rPr>
       </w:pPr>
-      <w:hyperlink r:id="rId29" w:tgtFrame="_blank" w:history="1">
+      <w:hyperlink r:id="rId28" w:tgtFrame="_blank" w:history="1">
         <w:r>
           <w:rPr>
             <w:rStyle w:val="Hyperlink"/>
@@ -5313,6 +5357,7 @@
           <w:sz w:val="21"/>
           <w:szCs w:val="21"/>
         </w:rPr>
+        <w:lastRenderedPageBreak/>
         <w:t>At this point you can test if everything is working properly:</w:t>
       </w:r>
     </w:p>
@@ -5338,7 +5383,6 @@
           <w:sz w:val="21"/>
           <w:szCs w:val="21"/>
         </w:rPr>
-        <w:lastRenderedPageBreak/>
         <w:t xml:space="preserve">In the </w:t>
       </w:r>
       <w:proofErr w:type="spellStart"/>
@@ -5655,7 +5699,7 @@
                     </pic:cNvPicPr>
                   </pic:nvPicPr>
                   <pic:blipFill>
-                    <a:blip r:embed="rId30">
+                    <a:blip r:embed="rId29">
                       <a:extLst>
                         <a:ext uri="{28A0092B-C50C-407E-A947-70E740481C1C}">
                           <a14:useLocalDpi xmlns:a14="http://schemas.microsoft.com/office/drawing/2010/main" val="0"/>
@@ -5718,7 +5762,7 @@
         </w:rPr>
         <w:t> </w:t>
       </w:r>
-      <w:hyperlink r:id="rId31" w:tgtFrame="_blank" w:history="1">
+      <w:hyperlink r:id="rId30" w:tgtFrame="_blank" w:history="1">
         <w:r>
           <w:rPr>
             <w:rStyle w:val="Hyperlink"/>
@@ -5967,6 +6011,7 @@
           <w:sz w:val="21"/>
           <w:szCs w:val="21"/>
         </w:rPr>
+        <w:lastRenderedPageBreak/>
         <w:t>Make </w:t>
       </w:r>
       <w:proofErr w:type="spellStart"/>
@@ -6011,7 +6056,6 @@
           <w:sz w:val="21"/>
           <w:szCs w:val="21"/>
         </w:rPr>
-        <w:lastRenderedPageBreak/>
         <w:t>Hint :</w:t>
       </w:r>
       <w:proofErr w:type="gramEnd"/>
@@ -6105,7 +6149,7 @@
           <w:szCs w:val="21"/>
         </w:rPr>
       </w:pPr>
-      <w:hyperlink r:id="rId32" w:history="1">
+      <w:hyperlink r:id="rId31" w:history="1">
         <w:r>
           <w:rPr>
             <w:rStyle w:val="Hyperlink"/>
@@ -6492,7 +6536,7 @@
           <w:szCs w:val="21"/>
         </w:rPr>
       </w:pPr>
-      <w:hyperlink r:id="rId33" w:tgtFrame="_blank" w:history="1">
+      <w:hyperlink r:id="rId32" w:tgtFrame="_blank" w:history="1">
         <w:r>
           <w:rPr>
             <w:rStyle w:val="Hyperlink"/>
@@ -6971,7 +7015,7 @@
         </w:rPr>
         <w:t> </w:t>
       </w:r>
-      <w:hyperlink r:id="rId34" w:tgtFrame="_blank" w:history="1">
+      <w:hyperlink r:id="rId33" w:tgtFrame="_blank" w:history="1">
         <w:r>
           <w:rPr>
             <w:rStyle w:val="Hyperlink"/>
@@ -7170,7 +7214,7 @@
         </w:rPr>
         <w:t> </w:t>
       </w:r>
-      <w:hyperlink r:id="rId35" w:tgtFrame="_blank" w:history="1">
+      <w:hyperlink r:id="rId34" w:tgtFrame="_blank" w:history="1">
         <w:r>
           <w:rPr>
             <w:rStyle w:val="Hyperlink"/>
@@ -8136,8 +8180,6 @@
           <w:szCs w:val="21"/>
         </w:rPr>
       </w:pPr>
-      <w:bookmarkStart w:id="0" w:name="_GoBack"/>
-      <w:bookmarkEnd w:id="0"/>
     </w:p>
     <w:sectPr>
       <w:pgSz w:w="12240" w:h="15840"/>

</xml_diff>